<commit_message>
NOTASK: Minor fix to installation guide
</commit_message>
<xml_diff>
--- a/OpenImu Installer/Guide d'installation.docx
+++ b/OpenImu Installer/Guide d'installation.docx
@@ -110,18 +110,20 @@
           <w:ilvl w:val="0"/>
           <w:numId w:val="2"/>
         </w:numPr>
-      </w:pPr>
-      <w:r>
-        <w:t xml:space="preserve">Exécuter le script </w:t>
-      </w:r>
-      <w:r>
-        <w:t xml:space="preserve">en tant qu’administrateur </w:t>
-      </w:r>
-      <w:r>
         <w:rPr>
           <w:i/>
         </w:rPr>
-        <w:t>installScript.bat</w:t>
+      </w:pPr>
+      <w:bookmarkStart w:id="0" w:name="_GoBack"/>
+      <w:bookmarkEnd w:id="0"/>
+      <w:r>
+        <w:t xml:space="preserve">Lancer l’installateur </w:t>
+      </w:r>
+      <w:r>
+        <w:rPr>
+          <w:i/>
+        </w:rPr>
+        <w:t>openimuInstaller.exe</w:t>
       </w:r>
     </w:p>
     <w:p>
@@ -131,27 +133,6 @@
           <w:ilvl w:val="0"/>
           <w:numId w:val="2"/>
         </w:numPr>
-        <w:rPr>
-          <w:i/>
-        </w:rPr>
-      </w:pPr>
-      <w:r>
-        <w:t xml:space="preserve">Lancer l’installateur </w:t>
-      </w:r>
-      <w:r>
-        <w:rPr>
-          <w:i/>
-        </w:rPr>
-        <w:t>openimuInstaller.exe</w:t>
-      </w:r>
-    </w:p>
-    <w:p>
-      <w:pPr>
-        <w:pStyle w:val="Paragraphedeliste"/>
-        <w:numPr>
-          <w:ilvl w:val="0"/>
-          <w:numId w:val="2"/>
-        </w:numPr>
       </w:pPr>
       <w:r>
         <w:t>Lancer l’exécutable</w:t>
@@ -170,10 +151,7 @@
       </w:r>
     </w:p>
     <w:p/>
-    <w:p>
-      <w:bookmarkStart w:id="0" w:name="_GoBack"/>
-      <w:bookmarkEnd w:id="0"/>
-    </w:p>
+    <w:p/>
     <w:sectPr>
       <w:pgSz w:w="12240" w:h="15840"/>
       <w:pgMar w:top="1440" w:right="1800" w:bottom="1440" w:left="1800" w:header="708" w:footer="708" w:gutter="0"/>

</xml_diff>

<commit_message>
NOTASK: Minor update to installation guide
</commit_message>
<xml_diff>
--- a/OpenImu Installer/Guide d'installation.docx
+++ b/OpenImu Installer/Guide d'installation.docx
@@ -88,7 +88,12 @@
     </w:p>
     <w:p>
       <w:r>
-        <w:t>Il est important d’effectuer l’installation complète lorsque demandé pour se choix</w:t>
+        <w:t xml:space="preserve">Il est important d’effectuer l’installation complète lorsque demandé pour </w:t>
+      </w:r>
+      <w:bookmarkStart w:id="0" w:name="_GoBack"/>
+      <w:bookmarkEnd w:id="0"/>
+      <w:r>
+        <w:t>se choix</w:t>
       </w:r>
       <w:r>
         <w:t>.</w:t>
@@ -114,8 +119,6 @@
           <w:i/>
         </w:rPr>
       </w:pPr>
-      <w:bookmarkStart w:id="0" w:name="_GoBack"/>
-      <w:bookmarkEnd w:id="0"/>
       <w:r>
         <w:t xml:space="preserve">Lancer l’installateur </w:t>
       </w:r>
@@ -138,10 +141,10 @@
         <w:t>Lancer l’exécutable</w:t>
       </w:r>
       <w:r>
-        <w:t xml:space="preserve"> à partir du raccourci sur le bureau</w:t>
-      </w:r>
-      <w:r>
-        <w:t>, du raccourci dans le menu démarrer ou à partir de</w:t>
+        <w:t xml:space="preserve"> à partir</w:t>
+      </w:r>
+      <w:r>
+        <w:t xml:space="preserve"> de</w:t>
       </w:r>
       <w:r>
         <w:rPr>

</xml_diff>